<commit_message>
Obrasci i latex final (Ian)
</commit_message>
<xml_diff>
--- a/Dokumentacija/_source/Specifikacija_programske_potpore.docx
+++ b/Dokumentacija/_source/Specifikacija_programske_potpore.docx
@@ -1147,15 +1147,6 @@
         </w:rPr>
         <w:t>pohranjuje sve podatke o dogovorenim terminima boravka pacijenta i prijevoza tijekom boravka</w:t>
       </w:r>
-    </w:p>
-    <w:p>
-      <w:pPr>
-        <w:ind w:left="360"/>
-        <w:rPr>
-          <w:sz w:val="24"/>
-          <w:szCs w:val="24"/>
-        </w:rPr>
-      </w:pPr>
     </w:p>
     <w:sectPr>
       <w:pgSz w:w="11906" w:h="16838"/>

</xml_diff>